<commit_message>
Assignment Three material - unfinished
</commit_message>
<xml_diff>
--- a/First Year/4WCM0019-0105-2020 - Platforms for Computing (COM)/Assignments/Assignment Two/Network_Training_Material_19063069.docx
+++ b/First Year/4WCM0019-0105-2020 - Platforms for Computing (COM)/Assignments/Assignment Two/Network_Training_Material_19063069.docx
@@ -235,6 +235,7 @@
                                     <w:calendar w:val="gregorian"/>
                                   </w:date>
                                 </w:sdtPr>
+                                <w:sdtEndPr/>
                                 <w:sdtContent>
                                   <w:p>
                                     <w:pPr>
@@ -281,6 +282,7 @@
                                     <w:dataBinding w:prefixMappings="xmlns:ns0='http://schemas.openxmlformats.org/officeDocument/2006/extended-properties' " w:xpath="/ns0:Properties[1]/ns0:Company[1]" w:storeItemID="{6668398D-A668-4E3E-A5EB-62B293D839F1}"/>
                                     <w:text/>
                                   </w:sdtPr>
+                                  <w:sdtEndPr/>
                                   <w:sdtContent>
                                     <w:r>
                                       <w:rPr>
@@ -839,21 +841,7 @@
           <w:sz w:val="24"/>
           <w:szCs w:val="24"/>
         </w:rPr>
-        <w:t xml:space="preserve">Single point of failure If the switch dies (usually countered with switches working in </w:t>
-      </w:r>
-      <w:r>
-        <w:rPr>
-          <w:sz w:val="24"/>
-          <w:szCs w:val="24"/>
-        </w:rPr>
-        <w:t xml:space="preserve">- </w:t>
-      </w:r>
-      <w:r>
-        <w:rPr>
-          <w:sz w:val="24"/>
-          <w:szCs w:val="24"/>
-        </w:rPr>
-        <w:t>failover)</w:t>
+        <w:t>Single point of failure If the switch dies (usually countered with switches working in - failover)</w:t>
       </w:r>
     </w:p>
     <w:p>
@@ -1112,6 +1100,7 @@
           <w:sz w:val="24"/>
           <w:szCs w:val="24"/>
         </w:rPr>
+        <w:lastRenderedPageBreak/>
         <w:t xml:space="preserve">Data transfer speed between devices is usually the highest of all topologies, since each machine has a separate physical cable connecting it to the other machines on the network. </w:t>
       </w:r>
     </w:p>
@@ -1258,22 +1247,7 @@
     </w:p>
     <w:p>
       <w:r>
-        <w:t>A single</w:t>
-      </w:r>
-      <w:r>
-        <w:t>, main</w:t>
-      </w:r>
-      <w:r>
-        <w:t xml:space="preserve"> cable that connects to </w:t>
-      </w:r>
-      <w:r>
-        <w:t>all</w:t>
-      </w:r>
-      <w:r>
-        <w:t xml:space="preserve"> the de</w:t>
-      </w:r>
-      <w:r>
-        <w:t>vices to it. Each device then connects directly to the main cable, usually with a coaxial or RJ-45 splitter.</w:t>
+        <w:t>A single, main cable that connects to all the devices to it. Each device then connects directly to the main cable, usually with a coaxial or RJ-45 splitter.</w:t>
       </w:r>
     </w:p>
     <w:p>
@@ -1569,6 +1543,7 @@
         <w:rPr>
           <w:noProof/>
         </w:rPr>
+        <w:lastRenderedPageBreak/>
         <w:drawing>
           <wp:inline distT="0" distB="0" distL="0" distR="0" wp14:anchorId="6161076D" wp14:editId="54573A84">
             <wp:extent cx="3016577" cy="1508289"/>
@@ -1859,6 +1834,9 @@
       </w:pPr>
     </w:p>
     <w:p>
+      <w:pPr>
+        <w:pStyle w:val="Heading2"/>
+      </w:pPr>
       <w:r>
         <w:t>Logical Topologies</w:t>
       </w:r>
@@ -1998,6 +1976,7 @@
         <w:pStyle w:val="Heading2"/>
       </w:pPr>
       <w:r>
+        <w:lastRenderedPageBreak/>
         <w:t>Logical Address</w:t>
       </w:r>
     </w:p>
@@ -2058,10 +2037,7 @@
         <w:jc w:val="both"/>
       </w:pPr>
       <w:r>
-        <w:t>T</w:t>
-      </w:r>
-      <w:r>
-        <w:t>his is the layer closest to end users and is where the users will enter and receive data. It is responsible for providing services that an application will use to communicate with both users and other applications on the network.</w:t>
+        <w:t>This is the layer closest to end users and is where the users will enter and receive data. It is responsible for providing services that an application will use to communicate with both users and other applications on the network.</w:t>
       </w:r>
     </w:p>
     <w:p>
@@ -2327,6 +2303,7 @@
         <w:jc w:val="both"/>
       </w:pPr>
       <w:r>
+        <w:lastRenderedPageBreak/>
         <w:t>Stop the current stream and start again</w:t>
       </w:r>
       <w:r>
@@ -2343,10 +2320,7 @@
         <w:jc w:val="both"/>
       </w:pPr>
       <w:r>
-        <w:t>Stop the current stream and close it</w:t>
-      </w:r>
-      <w:r>
-        <w:t xml:space="preserve"> (Termination)</w:t>
+        <w:t>Stop the current stream and close it (Termination)</w:t>
       </w:r>
     </w:p>
     <w:p>
@@ -2573,6 +2547,7 @@
         <w:jc w:val="both"/>
       </w:pPr>
       <w:r>
+        <w:lastRenderedPageBreak/>
         <w:t>Physical Layer</w:t>
       </w:r>
     </w:p>
@@ -2690,13 +2665,7 @@
         <w:jc w:val="both"/>
       </w:pPr>
       <w:r>
-        <w:t xml:space="preserve">This is a combination of the Physical Layer and the Data-Link Layer in the OSI model </w:t>
-      </w:r>
-      <w:r>
-        <w:t xml:space="preserve">but does have less to offer in that it cannot provide sequencing </w:t>
-      </w:r>
-      <w:r>
-        <w:t xml:space="preserve">functionalities provided by layer two of OSI. </w:t>
+        <w:t xml:space="preserve">This is a combination of the Physical Layer and the Data-Link Layer in the OSI model but does have less to offer in that it cannot provide sequencing functionalities provided by layer two of OSI. </w:t>
       </w:r>
     </w:p>
     <w:p>
@@ -2803,59 +2772,31 @@
           <w:sz w:val="16"/>
           <w:szCs w:val="16"/>
         </w:rPr>
-        <w:t xml:space="preserve"> </w:t>
+        <w:t xml:space="preserve"> TCP/IP vs OSI comparison. [Online image] Available from: https://community.fs.com/blog/tcpip-vs-osi-whats-the-difference-between-the-two-models.html [Accessed</w:t>
       </w:r>
       <w:r>
         <w:rPr>
           <w:sz w:val="16"/>
           <w:szCs w:val="16"/>
         </w:rPr>
-        <w:t>TCP/IP vs OSI comparison</w:t>
+        <w:t xml:space="preserve"> 29 March 2021</w:t>
       </w:r>
       <w:r>
         <w:rPr>
           <w:sz w:val="16"/>
           <w:szCs w:val="16"/>
         </w:rPr>
-        <w:t>. [Online image] Available from: https://community.fs.com/blog/tcpip-vs-osi-whats-the-difference-between-the-two-models.html</w:t>
-      </w:r>
-      <w:r>
+        <w:t>]</w:t>
+      </w:r>
+    </w:p>
+    <w:p>
+      <w:pPr>
+        <w:pStyle w:val="NoSpacing"/>
+        <w:jc w:val="both"/>
         <w:rPr>
           <w:sz w:val="16"/>
           <w:szCs w:val="16"/>
         </w:rPr>
-        <w:t xml:space="preserve"> </w:t>
-      </w:r>
-      <w:r>
-        <w:rPr>
-          <w:sz w:val="16"/>
-          <w:szCs w:val="16"/>
-        </w:rPr>
-        <w:t>[Accessed</w:t>
-      </w:r>
-      <w:r>
-        <w:rPr>
-          <w:sz w:val="16"/>
-          <w:szCs w:val="16"/>
-        </w:rPr>
-        <w:t xml:space="preserve"> 29 March 2021</w:t>
-      </w:r>
-      <w:r>
-        <w:rPr>
-          <w:sz w:val="16"/>
-          <w:szCs w:val="16"/>
-        </w:rPr>
-        <w:t>]</w:t>
-      </w:r>
-    </w:p>
-    <w:p>
-      <w:pPr>
-        <w:pStyle w:val="NoSpacing"/>
-        <w:jc w:val="both"/>
-        <w:rPr>
-          <w:sz w:val="16"/>
-          <w:szCs w:val="16"/>
-        </w:rPr>
       </w:pPr>
     </w:p>
     <w:p>
@@ -2888,6 +2829,7 @@
         <w:jc w:val="both"/>
       </w:pPr>
       <w:r>
+        <w:lastRenderedPageBreak/>
         <w:t>In contrast to this, the OSI model is not just a standard for governing how data flows through a network but is also a framework that standardises the creation of networking hardware, whether it be switches, routers, firewalls, or perhaps even hubs to allow them to fit universally into most, if not all networks worldwide, providing they are following the same standard.</w:t>
       </w:r>
     </w:p>
@@ -3757,6 +3699,7 @@
   <w:style w:type="character" w:default="1" w:styleId="DefaultParagraphFont">
     <w:name w:val="Default Paragraph Font"/>
     <w:uiPriority w:val="1"/>
+    <w:semiHidden/>
     <w:unhideWhenUsed/>
   </w:style>
   <w:style w:type="table" w:default="1" w:styleId="TableNormal">
@@ -3976,6 +3919,8 @@
   </w:compat>
   <w:rsids>
     <w:rsidRoot w:val="00693A3D"/>
+    <w:rsid w:val="00015F72"/>
+    <w:rsid w:val="00602A7D"/>
     <w:rsid w:val="00693A3D"/>
     <w:rsid w:val="00D95CC8"/>
   </w:rsids>
@@ -4430,10 +4375,6 @@
     <w:name w:val="E80962A70BB245B38C1C0A0A1BAEA00D"/>
     <w:rsid w:val="00693A3D"/>
   </w:style>
-  <w:style w:type="paragraph" w:customStyle="1" w:styleId="4F290619901449DB91EFF2015610C8FA">
-    <w:name w:val="4F290619901449DB91EFF2015610C8FA"/>
-    <w:rsid w:val="00693A3D"/>
-  </w:style>
 </w:styles>
 </file>
 

</xml_diff>